<commit_message>
added main centers as separate layer
</commit_message>
<xml_diff>
--- a/Інформаційні довідки/Ворошиловградська область.docx
+++ b/Інформаційні довідки/Ворошиловградська область.docx
@@ -175,6 +175,26 @@
           <w:rtl w:val="0"/>
         </w:rPr>
         <w:t xml:space="preserve">За даними чекістів, упродовж 1943—1945 рр. осередки невизначного рівня ОУН(б) були в таких містах: Ровеньки, Краснодон, Попасна, Успенка, Лисичанськ, Сватове, Старобільськ, Рубіжне, Алчевськ, Стаханов (нині Кадіївка), Комсомольське (нині  Кальмуське).</w:t>
+      </w:r>
+    </w:p>
+    <w:p>
+      <w:pPr>
+        <w:spacing w:after="240" w:before="240" w:lineRule="auto"/>
+        <w:jc w:val="both"/>
+        <w:rPr>
+          <w:sz w:val="24"/>
+          <w:szCs w:val="24"/>
+          <w:highlight w:val="white"/>
+        </w:rPr>
+      </w:pPr>
+      <w:r>
+        <w:rPr>
+          <w:sz w:val="24"/>
+          <w:szCs w:val="24"/>
+          <w:highlight w:val="white"/>
+          <w:rtl w:val="0"/>
+        </w:rPr>
+        <w:t xml:space="preserve">vorosh1 - Схема виявлених та ліквідованих ланок ОУН на території Ворошиловградської  області на 15 червня 1945 року</w:t>
       </w:r>
     </w:p>
     <w:p>

</xml_diff>